<commit_message>
Updated release doc folder
</commit_message>
<xml_diff>
--- a/src/Pickles/MIL_pickles/Output/AN210/AN210_Requirements_NonFunctionalRequirements_Desktop.docx
+++ b/src/Pickles/MIL_pickles/Output/AN210/AN210_Requirements_NonFunctionalRequirements_Desktop.docx
@@ -9494,6 +9494,249 @@
       </w:r>
       <w:r>
         <w:t xml:space="preserve"> I can see the date on which the user last used AssistDent</w:t>
+      </w:r>
+    </w:p>
+    <w:p>
+      <w:r>
+        <w:br w:type="page"/>
+      </w:r>
+    </w:p>
+    <w:p>
+      <w:pPr>
+        <w:pStyle w:val="Heading1"/>
+      </w:pPr>
+      <w:r>
+        <w:t>EncryptTraffic</w:t>
+      </w:r>
+    </w:p>
+    <w:p>
+      <w:pPr>
+        <w:pStyle w:val="Normal"/>
+      </w:pPr>
+      <w:r>
+        <w:rPr>
+          <w:b w:val="false"/>
+          <w:i/>
+          <w:color w:themeColor="text2"/>
+        </w:rPr>
+        <w:t>(Tags: @NFR, @NFR001, @UR011, @Security, @WebOnly)</w:t>
+      </w:r>
+    </w:p>
+    <w:p>
+      <w:pPr>
+        <w:pStyle w:val="Heading2"/>
+      </w:pPr>
+      <w:r>
+        <w:t>WebsiteUsesSSL</w:t>
+      </w:r>
+    </w:p>
+    <w:p>
+      <w:pPr>
+        <w:pStyle w:val="Normal"/>
+      </w:pPr>
+      <w:r>
+        <w:rPr>
+          <w:b w:val="false"/>
+          <w:i/>
+          <w:color w:themeColor="text2"/>
+        </w:rPr>
+        <w:t>(Tags: @NFR001-1, @UR011-2)</w:t>
+      </w:r>
+    </w:p>
+    <w:p>
+      <w:pPr>
+        <w:pStyle w:val="Normal"/>
+      </w:pPr>
+      <w:r>
+        <w:rPr>
+          <w:b/>
+        </w:rPr>
+        <w:t>Given </w:t>
+      </w:r>
+      <w:r>
+        <w:t xml:space="preserve"> I access the AssistDent web site</w:t>
+      </w:r>
+    </w:p>
+    <w:p>
+      <w:pPr>
+        <w:pStyle w:val="Normal"/>
+      </w:pPr>
+      <w:r>
+        <w:rPr>
+          <w:b/>
+        </w:rPr>
+        <w:t>When </w:t>
+      </w:r>
+      <w:r>
+        <w:t xml:space="preserve"> I view the site security information</w:t>
+      </w:r>
+    </w:p>
+    <w:p>
+      <w:pPr>
+        <w:pStyle w:val="Normal"/>
+      </w:pPr>
+      <w:r>
+        <w:rPr>
+          <w:b/>
+        </w:rPr>
+        <w:t>Then </w:t>
+      </w:r>
+      <w:r>
+        <w:t xml:space="preserve"> the security indicator reveals SSL</w:t>
+      </w:r>
+    </w:p>
+    <w:p>
+      <w:pPr>
+        <w:pStyle w:val="Heading2"/>
+      </w:pPr>
+      <w:r>
+        <w:t>AllPagesSecured</w:t>
+      </w:r>
+    </w:p>
+    <w:p>
+      <w:pPr>
+        <w:pStyle w:val="Normal"/>
+      </w:pPr>
+      <w:r>
+        <w:rPr>
+          <w:b w:val="false"/>
+          <w:i/>
+          <w:color w:themeColor="text2"/>
+        </w:rPr>
+        <w:t>(Tags: @NFR001-2, @UR011-2)</w:t>
+      </w:r>
+    </w:p>
+    <w:p>
+      <w:pPr>
+        <w:pStyle w:val="Normal"/>
+      </w:pPr>
+      <w:r>
+        <w:rPr>
+          <w:b/>
+        </w:rPr>
+        <w:t>Given </w:t>
+      </w:r>
+      <w:r>
+        <w:t xml:space="preserve"> I enable network traffic view in developer tools</w:t>
+      </w:r>
+    </w:p>
+    <w:p>
+      <w:pPr>
+        <w:pStyle w:val="Normal"/>
+      </w:pPr>
+      <w:r>
+        <w:rPr>
+          <w:b/>
+        </w:rPr>
+        <w:t>When </w:t>
+      </w:r>
+      <w:r>
+        <w:t xml:space="preserve"> I access each main page of the AssistDent web site</w:t>
+      </w:r>
+    </w:p>
+    <w:p>
+      <w:pPr>
+        <w:pStyle w:val="Normal"/>
+      </w:pPr>
+      <w:r>
+        <w:rPr>
+          <w:b/>
+        </w:rPr>
+        <w:t>Then </w:t>
+      </w:r>
+      <w:r>
+        <w:t xml:space="preserve"> the request are submitted using https</w:t>
+      </w:r>
+    </w:p>
+    <w:p>
+      <w:pPr>
+        <w:pStyle w:val="Normal"/>
+      </w:pPr>
+      <w:r>
+        <w:rPr>
+          <w:b/>
+        </w:rPr>
+        <w:t>And </w:t>
+      </w:r>
+      <w:r>
+        <w:t xml:space="preserve"> the responses returned are received using https</w:t>
+      </w:r>
+    </w:p>
+    <w:p>
+      <w:pPr>
+        <w:pStyle w:val="Heading2"/>
+      </w:pPr>
+      <w:r>
+        <w:t>AnalysisSecured</w:t>
+      </w:r>
+    </w:p>
+    <w:p>
+      <w:pPr>
+        <w:pStyle w:val="Normal"/>
+      </w:pPr>
+      <w:r>
+        <w:rPr>
+          <w:b w:val="false"/>
+          <w:i/>
+          <w:color w:themeColor="text2"/>
+        </w:rPr>
+        <w:t>(Tags: @NFR001-3, @UR011-2)</w:t>
+      </w:r>
+    </w:p>
+    <w:p>
+      <w:pPr>
+        <w:pStyle w:val="Normal"/>
+      </w:pPr>
+      <w:r>
+        <w:rPr>
+          <w:b/>
+        </w:rPr>
+        <w:t>Given </w:t>
+      </w:r>
+      <w:r>
+        <w:t xml:space="preserve"> I enable network traffic view in developer tools</w:t>
+      </w:r>
+    </w:p>
+    <w:p>
+      <w:pPr>
+        <w:pStyle w:val="Normal"/>
+      </w:pPr>
+      <w:r>
+        <w:rPr>
+          <w:b/>
+        </w:rPr>
+        <w:t>When </w:t>
+      </w:r>
+      <w:r>
+        <w:t xml:space="preserve"> I submit an image</w:t>
+      </w:r>
+    </w:p>
+    <w:p>
+      <w:pPr>
+        <w:pStyle w:val="Normal"/>
+      </w:pPr>
+      <w:r>
+        <w:rPr>
+          <w:b/>
+        </w:rPr>
+        <w:t>Then </w:t>
+      </w:r>
+      <w:r>
+        <w:t xml:space="preserve"> the request is submitted using https</w:t>
+      </w:r>
+    </w:p>
+    <w:p>
+      <w:pPr>
+        <w:pStyle w:val="Normal"/>
+      </w:pPr>
+      <w:r>
+        <w:rPr>
+          <w:b/>
+        </w:rPr>
+        <w:t>And </w:t>
+      </w:r>
+      <w:r>
+        <w:t xml:space="preserve"> the response returned is received using https</w:t>
       </w:r>
     </w:p>
     <w:p>

</xml_diff>